<commit_message>
added material for class 5
</commit_message>
<xml_diff>
--- a/class material/Unit1/Class4/Class 4 Group Activities.docx
+++ b/class material/Unit1/Class4/Class 4 Group Activities.docx
@@ -16,8 +16,6 @@
       <w:r>
         <w:t xml:space="preserve">  -- Pandas</w:t>
       </w:r>
-      <w:bookmarkStart w:id="0" w:name="_GoBack"/>
-      <w:bookmarkEnd w:id="0"/>
     </w:p>
     <w:p/>
     <w:p>
@@ -450,6 +448,46 @@
       </w:r>
     </w:p>
     <w:p>
+      <w:pPr>
+        <w:rPr>
+          <w:b/>
+          <w:bCs/>
+        </w:rPr>
+      </w:pPr>
+      <w:r>
+        <w:rPr>
+          <w:b/>
+          <w:bCs/>
+        </w:rPr>
+        <w:t>Now, answer the following questions applying some of the methods used listed on the bottom of the page.</w:t>
+      </w:r>
+    </w:p>
+    <w:p>
+      <w:r>
+        <w:t>Among women, how many unique names were there?</w:t>
+      </w:r>
+    </w:p>
+    <w:p>
+      <w:r>
+        <w:t>What was the most common age among passengers in class 3?</w:t>
+      </w:r>
+    </w:p>
+    <w:p>
+      <w:r>
+        <w:t>How many men departed from the ports C, S, and Q, respectively?</w:t>
+      </w:r>
+    </w:p>
+    <w:p>
+      <w:r>
+        <w:t>Who were the 10 oldest men in passenger class 2?</w:t>
+      </w:r>
+    </w:p>
+    <w:p>
+      <w:r>
+        <w:t>Can you sort the women in the titanic dataset by their passenger class and age, in descending value?</w:t>
+      </w:r>
+    </w:p>
+    <w:p>
       <w:r>
         <w:rPr>
           <w:b/>
@@ -586,24 +624,24 @@
         </w:numPr>
       </w:pPr>
       <w:r>
-        <w:t>A column called ‘</w:t>
+        <w:t xml:space="preserve">Create </w:t>
+      </w:r>
+      <w:r>
+        <w:t xml:space="preserve">a column called </w:t>
+      </w:r>
+      <w:r>
+        <w:t>‘</w:t>
       </w:r>
       <w:proofErr w:type="spellStart"/>
       <w:r>
-        <w:t>Age_Demographic</w:t>
+        <w:t>Gender_Status</w:t>
       </w:r>
       <w:proofErr w:type="spellEnd"/>
       <w:r>
-        <w:t>’ that</w:t>
-      </w:r>
-      <w:r>
-        <w:t xml:space="preserve"> breaks</w:t>
-      </w:r>
-      <w:r>
-        <w:t xml:space="preserve"> people up </w:t>
-      </w:r>
-      <w:r>
-        <w:t>into the following categories:</w:t>
+        <w:t xml:space="preserve">’ that </w:t>
+      </w:r>
+      <w:r>
+        <w:t>returns the following values:</w:t>
       </w:r>
     </w:p>
     <w:p>
@@ -615,7 +653,10 @@
         </w:numPr>
       </w:pPr>
       <w:r>
-        <w:t>Below 8 years old: ‘Child’</w:t>
+        <w:t xml:space="preserve">‘F-High’ </w:t>
+      </w:r>
+      <w:r>
+        <w:t>if passenger is female and passenger class is 1.</w:t>
       </w:r>
     </w:p>
     <w:p>
@@ -627,13 +668,7 @@
         </w:numPr>
       </w:pPr>
       <w:r>
-        <w:t xml:space="preserve">From </w:t>
-      </w:r>
-      <w:r>
-        <w:t>8</w:t>
-      </w:r>
-      <w:r>
-        <w:t xml:space="preserve"> – 21: ‘Adolescent’</w:t>
+        <w:t>‘F-Low’ if passenger is female and passenger class is 2 or 3.</w:t>
       </w:r>
     </w:p>
     <w:p>
@@ -645,13 +680,7 @@
         </w:numPr>
       </w:pPr>
       <w:r>
-        <w:t xml:space="preserve">From 22 – </w:t>
-      </w:r>
-      <w:r>
-        <w:t>5</w:t>
-      </w:r>
-      <w:r>
-        <w:t>5: ‘Adult’</w:t>
+        <w:t>‘M-High’ if passenger is male and passenger class is 1.</w:t>
       </w:r>
     </w:p>
     <w:p>
@@ -663,7 +692,7 @@
         </w:numPr>
       </w:pPr>
       <w:r>
-        <w:t>55 and over: ‘Senior’</w:t>
+        <w:t>‘M-Low’ if passenger is male and passenger class is 2 or 3.</w:t>
       </w:r>
     </w:p>
     <w:p>
@@ -675,24 +704,7 @@
         </w:numPr>
       </w:pPr>
       <w:r>
-        <w:t xml:space="preserve">Create </w:t>
-      </w:r>
-      <w:r>
-        <w:t xml:space="preserve">a column called </w:t>
-      </w:r>
-      <w:r>
-        <w:t>‘</w:t>
-      </w:r>
-      <w:proofErr w:type="spellStart"/>
-      <w:r>
-        <w:t>Gender_Status</w:t>
-      </w:r>
-      <w:proofErr w:type="spellEnd"/>
-      <w:r>
-        <w:t xml:space="preserve">’ that </w:t>
-      </w:r>
-      <w:r>
-        <w:t>returns the following values:</w:t>
+        <w:t>To verify you did your selections correctly, value counts for each category are as follows:</w:t>
       </w:r>
     </w:p>
     <w:p>
@@ -704,10 +716,7 @@
         </w:numPr>
       </w:pPr>
       <w:r>
-        <w:t xml:space="preserve">‘F-High’ </w:t>
-      </w:r>
-      <w:r>
-        <w:t>if passenger is female and passenger class is 1.</w:t>
+        <w:t>M-Low: 455</w:t>
       </w:r>
     </w:p>
     <w:p>
@@ -719,7 +728,7 @@
         </w:numPr>
       </w:pPr>
       <w:r>
-        <w:t>‘F-Low’ if passenger is female and passenger class is 2 or 3.</w:t>
+        <w:t>F-Low: 220</w:t>
       </w:r>
     </w:p>
     <w:p>
@@ -731,7 +740,7 @@
         </w:numPr>
       </w:pPr>
       <w:r>
-        <w:t>‘M-High’ if passenger is male and passenger class is 1.</w:t>
+        <w:t>M-High: 122</w:t>
       </w:r>
     </w:p>
     <w:p>
@@ -743,66 +752,6 @@
         </w:numPr>
       </w:pPr>
       <w:r>
-        <w:t>‘M-Low’ if passenger is male and passenger class is 2 or 3.</w:t>
-      </w:r>
-    </w:p>
-    <w:p>
-      <w:pPr>
-        <w:pStyle w:val="ListParagraph"/>
-        <w:numPr>
-          <w:ilvl w:val="0"/>
-          <w:numId w:val="6"/>
-        </w:numPr>
-      </w:pPr>
-      <w:r>
-        <w:t>To verify you did your selections correctly, value counts for each category are as follows:</w:t>
-      </w:r>
-    </w:p>
-    <w:p>
-      <w:pPr>
-        <w:pStyle w:val="ListParagraph"/>
-        <w:numPr>
-          <w:ilvl w:val="1"/>
-          <w:numId w:val="6"/>
-        </w:numPr>
-      </w:pPr>
-      <w:r>
-        <w:t>M-Low: 455</w:t>
-      </w:r>
-    </w:p>
-    <w:p>
-      <w:pPr>
-        <w:pStyle w:val="ListParagraph"/>
-        <w:numPr>
-          <w:ilvl w:val="1"/>
-          <w:numId w:val="6"/>
-        </w:numPr>
-      </w:pPr>
-      <w:r>
-        <w:t>F-Low: 220</w:t>
-      </w:r>
-    </w:p>
-    <w:p>
-      <w:pPr>
-        <w:pStyle w:val="ListParagraph"/>
-        <w:numPr>
-          <w:ilvl w:val="1"/>
-          <w:numId w:val="6"/>
-        </w:numPr>
-      </w:pPr>
-      <w:r>
-        <w:t>M-High: 122</w:t>
-      </w:r>
-    </w:p>
-    <w:p>
-      <w:pPr>
-        <w:pStyle w:val="ListParagraph"/>
-        <w:numPr>
-          <w:ilvl w:val="1"/>
-          <w:numId w:val="6"/>
-        </w:numPr>
-      </w:pPr>
-      <w:r>
         <w:t>F-High: 94</w:t>
       </w:r>
     </w:p>
@@ -1069,6 +1018,7 @@
       <w:proofErr w:type="spellStart"/>
       <w:proofErr w:type="gramStart"/>
       <w:r>
+        <w:lastRenderedPageBreak/>
         <w:t>g</w:t>
       </w:r>
       <w:r>
@@ -1088,7 +1038,6 @@
         <w:pStyle w:val="ListParagraph"/>
       </w:pPr>
       <w:proofErr w:type="spellStart"/>
-      <w:proofErr w:type="gramStart"/>
       <w:r>
         <w:t>n</w:t>
       </w:r>
@@ -1097,11 +1046,15 @@
       </w:r>
       <w:proofErr w:type="spellEnd"/>
       <w:r>
-        <w:t>(</w:t>
-      </w:r>
-      <w:proofErr w:type="gramEnd"/>
-      <w:r>
-        <w:t>) – Get the number of unique values in a column</w:t>
+        <w:t>()</w:t>
+      </w:r>
+      <w:r>
+        <w:t>/unique()</w:t>
+      </w:r>
+      <w:bookmarkStart w:id="0" w:name="_GoBack"/>
+      <w:bookmarkEnd w:id="0"/>
+      <w:r>
+        <w:t xml:space="preserve"> – Get the number of unique values in a column</w:t>
       </w:r>
     </w:p>
     <w:p>
@@ -2435,6 +2388,7 @@
     <w:lsdException w:name="HTML Sample" w:semiHidden="1" w:unhideWhenUsed="1"/>
     <w:lsdException w:name="HTML Typewriter" w:semiHidden="1" w:unhideWhenUsed="1"/>
     <w:lsdException w:name="HTML Variable" w:semiHidden="1" w:unhideWhenUsed="1"/>
+    <w:lsdException w:name="Normal Table" w:semiHidden="1" w:unhideWhenUsed="1"/>
     <w:lsdException w:name="annotation subject" w:semiHidden="1" w:unhideWhenUsed="1"/>
     <w:lsdException w:name="No List" w:semiHidden="1" w:unhideWhenUsed="1"/>
     <w:lsdException w:name="Outline List 1" w:semiHidden="1" w:unhideWhenUsed="1"/>
@@ -2481,8 +2435,10 @@
     <w:lsdException w:name="Table Subtle 2" w:semiHidden="1" w:unhideWhenUsed="1"/>
     <w:lsdException w:name="Table Web 1" w:semiHidden="1" w:unhideWhenUsed="1"/>
     <w:lsdException w:name="Table Web 2" w:semiHidden="1" w:unhideWhenUsed="1"/>
+    <w:lsdException w:name="Table Web 3" w:semiHidden="1" w:unhideWhenUsed="1"/>
     <w:lsdException w:name="Balloon Text" w:semiHidden="1" w:unhideWhenUsed="1"/>
     <w:lsdException w:name="Table Grid" w:uiPriority="39"/>
+    <w:lsdException w:name="Table Theme" w:semiHidden="1" w:unhideWhenUsed="1"/>
     <w:lsdException w:name="Placeholder Text" w:semiHidden="1"/>
     <w:lsdException w:name="No Spacing" w:uiPriority="1" w:qFormat="1"/>
     <w:lsdException w:name="Light Shading" w:uiPriority="60"/>

</xml_diff>